<commit_message>
Task System - added chart for task duration in view task page
</commit_message>
<xml_diff>
--- a/Task_System_documentation.docx
+++ b/Task_System_documentation.docx
@@ -615,9 +615,29 @@
       </w:r>
     </w:p>
     <w:p>
+      <w:pPr>
+        <w:tabs>
+          <w:tab w:val="left" w:pos="6135"/>
+        </w:tabs>
+      </w:pPr>
       <w:r>
         <w:t>Once completed graph will be displayed based on duration…</w:t>
       </w:r>
+      <w:r>
+        <w:tab/>
+      </w:r>
+    </w:p>
+    <w:p>
+      <w:pPr>
+        <w:tabs>
+          <w:tab w:val="left" w:pos="6135"/>
+        </w:tabs>
+      </w:pPr>
+      <w:r>
+        <w:t>After task completed, you can see the task duration and sample screen below</w:t>
+      </w:r>
+      <w:bookmarkStart w:id="0" w:name="_GoBack"/>
+      <w:bookmarkEnd w:id="0"/>
     </w:p>
     <w:p>
       <w:r>
@@ -663,37 +683,16 @@
       </w:r>
     </w:p>
     <w:p>
-      <w:pPr>
-        <w:rPr>
-          <w:u w:val="single"/>
-        </w:rPr>
-      </w:pPr>
-      <w:r>
-        <w:rPr>
-          <w:u w:val="single"/>
-        </w:rPr>
-        <w:t>Edit task</w:t>
-      </w:r>
-    </w:p>
-    <w:p>
-      <w:r>
-        <w:t>User can upload reference files in edit page</w:t>
-      </w:r>
-      <w:r>
-        <w:t xml:space="preserve"> if required</w:t>
-      </w:r>
-    </w:p>
-    <w:p>
       <w:r>
         <w:rPr>
           <w:noProof/>
           <w:lang w:eastAsia="en-IN"/>
         </w:rPr>
         <w:drawing>
-          <wp:inline distT="0" distB="0" distL="0" distR="0" wp14:anchorId="72E7BAAD" wp14:editId="4E9EAA55">
-            <wp:extent cx="4229100" cy="2253712"/>
+          <wp:inline distT="0" distB="0" distL="0" distR="0" wp14:anchorId="76A12F0C" wp14:editId="55567CB7">
+            <wp:extent cx="4410075" cy="2350156"/>
             <wp:effectExtent l="0" t="0" r="0" b="0"/>
-            <wp:docPr id="5" name="Picture 5"/>
+            <wp:docPr id="10" name="Picture 10"/>
             <wp:cNvGraphicFramePr>
               <a:graphicFrameLocks xmlns:a="http://schemas.openxmlformats.org/drawingml/2006/main" noChangeAspect="1"/>
             </wp:cNvGraphicFramePr>
@@ -713,7 +712,7 @@
                   <pic:spPr>
                     <a:xfrm>
                       <a:off x="0" y="0"/>
-                      <a:ext cx="4234999" cy="2256856"/>
+                      <a:ext cx="4408121" cy="2349115"/>
                     </a:xfrm>
                     <a:prstGeom prst="rect">
                       <a:avLst/>
@@ -736,12 +735,15 @@
         <w:rPr>
           <w:u w:val="single"/>
         </w:rPr>
-        <w:t>Write Log to task</w:t>
-      </w:r>
-    </w:p>
-    <w:p>
-      <w:r>
-        <w:t>Click on write log link. To view all the logs – User can view in view task page</w:t>
+        <w:t>Edit task</w:t>
+      </w:r>
+    </w:p>
+    <w:p>
+      <w:r>
+        <w:t>User can upload reference files in edit page</w:t>
+      </w:r>
+      <w:r>
+        <w:t xml:space="preserve"> if required</w:t>
       </w:r>
     </w:p>
     <w:p>
@@ -752,10 +754,10 @@
         </w:rPr>
         <w:lastRenderedPageBreak/>
         <w:drawing>
-          <wp:inline distT="0" distB="0" distL="0" distR="0" wp14:anchorId="1A014A59" wp14:editId="69288D00">
-            <wp:extent cx="4248150" cy="2263865"/>
-            <wp:effectExtent l="0" t="0" r="0" b="3175"/>
-            <wp:docPr id="6" name="Picture 6"/>
+          <wp:inline distT="0" distB="0" distL="0" distR="0" wp14:anchorId="72E7BAAD" wp14:editId="4E9EAA55">
+            <wp:extent cx="4229100" cy="2253712"/>
+            <wp:effectExtent l="0" t="0" r="0" b="0"/>
+            <wp:docPr id="5" name="Picture 5"/>
             <wp:cNvGraphicFramePr>
               <a:graphicFrameLocks xmlns:a="http://schemas.openxmlformats.org/drawingml/2006/main" noChangeAspect="1"/>
             </wp:cNvGraphicFramePr>
@@ -775,6 +777,67 @@
                   <pic:spPr>
                     <a:xfrm>
                       <a:off x="0" y="0"/>
+                      <a:ext cx="4234999" cy="2256856"/>
+                    </a:xfrm>
+                    <a:prstGeom prst="rect">
+                      <a:avLst/>
+                    </a:prstGeom>
+                  </pic:spPr>
+                </pic:pic>
+              </a:graphicData>
+            </a:graphic>
+          </wp:inline>
+        </w:drawing>
+      </w:r>
+    </w:p>
+    <w:p>
+      <w:pPr>
+        <w:rPr>
+          <w:u w:val="single"/>
+        </w:rPr>
+      </w:pPr>
+      <w:r>
+        <w:rPr>
+          <w:u w:val="single"/>
+        </w:rPr>
+        <w:t>Write Log to task</w:t>
+      </w:r>
+    </w:p>
+    <w:p>
+      <w:r>
+        <w:t>Click on write log link. To view all the logs – User can view in view task page</w:t>
+      </w:r>
+    </w:p>
+    <w:p>
+      <w:r>
+        <w:rPr>
+          <w:noProof/>
+          <w:lang w:eastAsia="en-IN"/>
+        </w:rPr>
+        <w:drawing>
+          <wp:inline distT="0" distB="0" distL="0" distR="0" wp14:anchorId="1A014A59" wp14:editId="69288D00">
+            <wp:extent cx="4248150" cy="2263865"/>
+            <wp:effectExtent l="0" t="0" r="0" b="3175"/>
+            <wp:docPr id="6" name="Picture 6"/>
+            <wp:cNvGraphicFramePr>
+              <a:graphicFrameLocks xmlns:a="http://schemas.openxmlformats.org/drawingml/2006/main" noChangeAspect="1"/>
+            </wp:cNvGraphicFramePr>
+            <a:graphic xmlns:a="http://schemas.openxmlformats.org/drawingml/2006/main">
+              <a:graphicData uri="http://schemas.openxmlformats.org/drawingml/2006/picture">
+                <pic:pic xmlns:pic="http://schemas.openxmlformats.org/drawingml/2006/picture">
+                  <pic:nvPicPr>
+                    <pic:cNvPr id="0" name=""/>
+                    <pic:cNvPicPr/>
+                  </pic:nvPicPr>
+                  <pic:blipFill>
+                    <a:blip r:embed="rId11"/>
+                    <a:stretch>
+                      <a:fillRect/>
+                    </a:stretch>
+                  </pic:blipFill>
+                  <pic:spPr>
+                    <a:xfrm>
+                      <a:off x="0" y="0"/>
                       <a:ext cx="4250632" cy="2265188"/>
                     </a:xfrm>
                     <a:prstGeom prst="rect">
@@ -788,10 +851,7 @@
         </w:drawing>
       </w:r>
     </w:p>
-    <w:p>
-      <w:bookmarkStart w:id="0" w:name="_GoBack"/>
-      <w:bookmarkEnd w:id="0"/>
-    </w:p>
+    <w:p/>
     <w:p>
       <w:pPr>
         <w:rPr>
@@ -826,6 +886,7 @@
           <w:noProof/>
           <w:lang w:eastAsia="en-IN"/>
         </w:rPr>
+        <w:lastRenderedPageBreak/>
         <mc:AlternateContent>
           <mc:Choice Requires="wps">
             <w:drawing>
@@ -917,7 +978,7 @@
                     <pic:cNvPicPr/>
                   </pic:nvPicPr>
                   <pic:blipFill>
-                    <a:blip r:embed="rId11"/>
+                    <a:blip r:embed="rId12"/>
                     <a:stretch>
                       <a:fillRect/>
                     </a:stretch>
@@ -944,7 +1005,6 @@
           <w:noProof/>
           <w:lang w:eastAsia="en-IN"/>
         </w:rPr>
-        <w:lastRenderedPageBreak/>
         <w:drawing>
           <wp:inline distT="0" distB="0" distL="0" distR="0" wp14:anchorId="340B3D31" wp14:editId="19C8B7D8">
             <wp:extent cx="4879520" cy="2600325"/>
@@ -961,7 +1021,7 @@
                     <pic:cNvPicPr/>
                   </pic:nvPicPr>
                   <pic:blipFill>
-                    <a:blip r:embed="rId12"/>
+                    <a:blip r:embed="rId13"/>
                     <a:stretch>
                       <a:fillRect/>
                     </a:stretch>

</xml_diff>